<commit_message>
uncommitted change weet nietwat
</commit_message>
<xml_diff>
--- a/documenten/Voorstel tot optimalisatie.docx
+++ b/documenten/Voorstel tot optimalisatie.docx
@@ -88,19 +88,7 @@
         </w:numPr>
       </w:pPr>
       <w:r>
-        <w:t>Element aanmaken om topscoorder te weergeven ook handig om hier een invoerveld voor te maken.</w:t>
-      </w:r>
-    </w:p>
-    <w:p>
-      <w:pPr>
-        <w:pStyle w:val="Lijstalinea"/>
-        <w:numPr>
-          <w:ilvl w:val="0"/>
-          <w:numId w:val="1"/>
-        </w:numPr>
-      </w:pPr>
-      <w:r>
-        <w:t>De index is een html en de livestream is ook een html deze paginas zouden een php extensie moeten krijgen omdat er dan op die pagina’s ook dynamisch informatie uit het database kan worden gehaald.</w:t>
+        <w:t>In de pagina ‘addscore’ is het mogelijk om doelpunten toe tevoegen per team nu moet het ook mogelijk worden om de doelpunten gelijk toe te kennen aan een speler zodat er bij kan worden gehouden hoeveel doelpunten elke speler heeft gemaakt.</w:t>
       </w:r>
       <w:bookmarkStart w:id="0" w:name="_GoBack"/>
       <w:bookmarkEnd w:id="0"/>
@@ -251,7 +239,6 @@
         </w:numPr>
       </w:pPr>
       <w:r>
-        <w:lastRenderedPageBreak/>
         <w:t>Lettertypes aanpassen</w:t>
       </w:r>
     </w:p>

</xml_diff>